<commit_message>
bot can build look ahead tree
</commit_message>
<xml_diff>
--- a/docs/ProjectLog.docx
+++ b/docs/ProjectLog.docx
@@ -488,8 +488,922 @@
         </w:rPr>
         <w:t>Write driver for the heuristics, i.e. something that will work alongside the game, generate the four possible moves, and evaluate them on a dummy function (maybe random) that can later be replaced by the heuristics</w:t>
       </w:r>
+    </w:p>
+    <w:p>
+      <w:pPr>
+        <w:rPr>
+          <w:rFonts w:ascii="Times New Roman" w:hAnsi="Times New Roman" w:cs="Times New Roman"/>
+          <w:sz w:val="24"/>
+          <w:szCs w:val="24"/>
+        </w:rPr>
+      </w:pPr>
+      <w:r>
+        <w:rPr>
+          <w:rFonts w:ascii="Times New Roman" w:hAnsi="Times New Roman" w:cs="Times New Roman"/>
+          <w:sz w:val="24"/>
+          <w:szCs w:val="24"/>
+        </w:rPr>
+        <w:t>Week 3:</w:t>
+      </w:r>
+    </w:p>
+    <w:p>
+      <w:pPr>
+        <w:pStyle w:val="ListParagraph"/>
+        <w:numPr>
+          <w:ilvl w:val="0"/>
+          <w:numId w:val="1"/>
+        </w:numPr>
+        <w:rPr>
+          <w:rFonts w:ascii="Times New Roman" w:hAnsi="Times New Roman" w:cs="Times New Roman"/>
+          <w:sz w:val="24"/>
+          <w:szCs w:val="24"/>
+        </w:rPr>
+      </w:pPr>
+      <w:r>
+        <w:rPr>
+          <w:rFonts w:ascii="Times New Roman" w:hAnsi="Times New Roman" w:cs="Times New Roman"/>
+          <w:sz w:val="24"/>
+          <w:szCs w:val="24"/>
+        </w:rPr>
+        <w:t>Progress:</w:t>
+      </w:r>
+    </w:p>
+    <w:p>
+      <w:pPr>
+        <w:pStyle w:val="ListParagraph"/>
+        <w:numPr>
+          <w:ilvl w:val="1"/>
+          <w:numId w:val="1"/>
+        </w:numPr>
+        <w:rPr>
+          <w:rFonts w:ascii="Times New Roman" w:hAnsi="Times New Roman" w:cs="Times New Roman"/>
+          <w:sz w:val="24"/>
+          <w:szCs w:val="24"/>
+        </w:rPr>
+      </w:pPr>
+      <w:r>
+        <w:rPr>
+          <w:rFonts w:ascii="Times New Roman" w:hAnsi="Times New Roman" w:cs="Times New Roman"/>
+          <w:sz w:val="24"/>
+          <w:szCs w:val="24"/>
+        </w:rPr>
+        <w:t>Tried to refactor game and GUI so that game had an instance of GUI instead of vice versa, but not successful</w:t>
+      </w:r>
+    </w:p>
+    <w:p>
+      <w:pPr>
+        <w:pStyle w:val="ListParagraph"/>
+        <w:numPr>
+          <w:ilvl w:val="1"/>
+          <w:numId w:val="1"/>
+        </w:numPr>
+        <w:rPr>
+          <w:rFonts w:ascii="Times New Roman" w:hAnsi="Times New Roman" w:cs="Times New Roman"/>
+          <w:sz w:val="24"/>
+          <w:szCs w:val="24"/>
+        </w:rPr>
+      </w:pPr>
+      <w:r>
+        <w:rPr>
+          <w:rFonts w:ascii="Times New Roman" w:hAnsi="Times New Roman" w:cs="Times New Roman"/>
+          <w:sz w:val="24"/>
+          <w:szCs w:val="24"/>
+        </w:rPr>
+        <w:t>Wrote basic bot that chooses the next move randomly and bot that choose next move based on points but that part I haven’t tested for correctness yet</w:t>
+      </w:r>
+    </w:p>
+    <w:p>
+      <w:pPr>
+        <w:pStyle w:val="ListParagraph"/>
+        <w:numPr>
+          <w:ilvl w:val="1"/>
+          <w:numId w:val="1"/>
+        </w:numPr>
+        <w:rPr>
+          <w:rFonts w:ascii="Times New Roman" w:hAnsi="Times New Roman" w:cs="Times New Roman"/>
+          <w:sz w:val="24"/>
+          <w:szCs w:val="24"/>
+        </w:rPr>
+      </w:pPr>
+      <w:r>
+        <w:rPr>
+          <w:rFonts w:ascii="Times New Roman" w:hAnsi="Times New Roman" w:cs="Times New Roman"/>
+          <w:sz w:val="24"/>
+          <w:szCs w:val="24"/>
+        </w:rPr>
+        <w:t>Got GUI to show the bot playing the game</w:t>
+      </w:r>
+    </w:p>
+    <w:p>
+      <w:pPr>
+        <w:pStyle w:val="ListParagraph"/>
+        <w:numPr>
+          <w:ilvl w:val="1"/>
+          <w:numId w:val="1"/>
+        </w:numPr>
+        <w:rPr>
+          <w:rFonts w:ascii="Times New Roman" w:hAnsi="Times New Roman" w:cs="Times New Roman"/>
+          <w:sz w:val="24"/>
+          <w:szCs w:val="24"/>
+        </w:rPr>
+      </w:pPr>
+      <w:r>
+        <w:rPr>
+          <w:rFonts w:ascii="Times New Roman" w:hAnsi="Times New Roman" w:cs="Times New Roman"/>
+          <w:sz w:val="24"/>
+          <w:szCs w:val="24"/>
+        </w:rPr>
+        <w:t>Added terminating condition</w:t>
+      </w:r>
+      <w:r>
+        <w:rPr>
+          <w:rFonts w:ascii="Times New Roman" w:hAnsi="Times New Roman" w:cs="Times New Roman"/>
+          <w:sz w:val="24"/>
+          <w:szCs w:val="24"/>
+        </w:rPr>
+        <w:t xml:space="preserve"> and tile colors to the GUI</w:t>
+      </w:r>
+    </w:p>
+    <w:p>
+      <w:pPr>
+        <w:pStyle w:val="ListParagraph"/>
+        <w:numPr>
+          <w:ilvl w:val="0"/>
+          <w:numId w:val="1"/>
+        </w:numPr>
+        <w:rPr>
+          <w:rFonts w:ascii="Times New Roman" w:hAnsi="Times New Roman" w:cs="Times New Roman"/>
+          <w:sz w:val="24"/>
+          <w:szCs w:val="24"/>
+        </w:rPr>
+      </w:pPr>
+      <w:r>
+        <w:rPr>
+          <w:rFonts w:ascii="Times New Roman" w:hAnsi="Times New Roman" w:cs="Times New Roman"/>
+          <w:sz w:val="24"/>
+          <w:szCs w:val="24"/>
+        </w:rPr>
+        <w:t>Questions:</w:t>
+      </w:r>
+    </w:p>
+    <w:p>
+      <w:pPr>
+        <w:pStyle w:val="ListParagraph"/>
+        <w:numPr>
+          <w:ilvl w:val="1"/>
+          <w:numId w:val="1"/>
+        </w:numPr>
+        <w:rPr>
+          <w:rFonts w:ascii="Times New Roman" w:hAnsi="Times New Roman" w:cs="Times New Roman"/>
+          <w:sz w:val="24"/>
+          <w:szCs w:val="24"/>
+        </w:rPr>
+      </w:pPr>
+      <w:r>
+        <w:rPr>
+          <w:rFonts w:ascii="Times New Roman" w:hAnsi="Times New Roman" w:cs="Times New Roman"/>
+          <w:sz w:val="24"/>
+          <w:szCs w:val="24"/>
+        </w:rPr>
+        <w:t>Want to discuss refactoring GUI to see if what I want to do is possible</w:t>
+      </w:r>
+    </w:p>
+    <w:p>
+      <w:pPr>
+        <w:pStyle w:val="ListParagraph"/>
+        <w:numPr>
+          <w:ilvl w:val="0"/>
+          <w:numId w:val="1"/>
+        </w:numPr>
+        <w:rPr>
+          <w:rFonts w:ascii="Times New Roman" w:hAnsi="Times New Roman" w:cs="Times New Roman"/>
+          <w:sz w:val="24"/>
+          <w:szCs w:val="24"/>
+        </w:rPr>
+      </w:pPr>
+      <w:r>
+        <w:rPr>
+          <w:rFonts w:ascii="Times New Roman" w:hAnsi="Times New Roman" w:cs="Times New Roman"/>
+          <w:sz w:val="24"/>
+          <w:szCs w:val="24"/>
+        </w:rPr>
+        <w:t>Goal for next week:</w:t>
+      </w:r>
+    </w:p>
+    <w:p>
+      <w:pPr>
+        <w:pStyle w:val="ListParagraph"/>
+        <w:numPr>
+          <w:ilvl w:val="1"/>
+          <w:numId w:val="1"/>
+        </w:numPr>
+        <w:rPr>
+          <w:rFonts w:ascii="Times New Roman" w:hAnsi="Times New Roman" w:cs="Times New Roman"/>
+          <w:sz w:val="24"/>
+          <w:szCs w:val="24"/>
+        </w:rPr>
+      </w:pPr>
+      <w:r>
+        <w:rPr>
+          <w:rFonts w:ascii="Times New Roman" w:hAnsi="Times New Roman" w:cs="Times New Roman"/>
+          <w:sz w:val="24"/>
+          <w:szCs w:val="24"/>
+        </w:rPr>
+        <w:t>Test bot that chooses next move based on points</w:t>
+      </w:r>
+    </w:p>
+    <w:p>
+      <w:pPr>
+        <w:pStyle w:val="ListParagraph"/>
+        <w:numPr>
+          <w:ilvl w:val="1"/>
+          <w:numId w:val="1"/>
+        </w:numPr>
+        <w:rPr>
+          <w:rFonts w:ascii="Times New Roman" w:hAnsi="Times New Roman" w:cs="Times New Roman"/>
+          <w:sz w:val="24"/>
+          <w:szCs w:val="24"/>
+        </w:rPr>
+      </w:pPr>
+      <w:r>
+        <w:rPr>
+          <w:rFonts w:ascii="Times New Roman" w:hAnsi="Times New Roman" w:cs="Times New Roman"/>
+          <w:sz w:val="24"/>
+          <w:szCs w:val="24"/>
+        </w:rPr>
+        <w:t xml:space="preserve">Start implementing </w:t>
+      </w:r>
+      <w:r>
+        <w:rPr>
+          <w:rFonts w:ascii="Times New Roman" w:hAnsi="Times New Roman" w:cs="Times New Roman"/>
+          <w:sz w:val="24"/>
+          <w:szCs w:val="24"/>
+        </w:rPr>
+        <w:t xml:space="preserve">a couple </w:t>
+      </w:r>
+      <w:r>
+        <w:rPr>
+          <w:rFonts w:ascii="Times New Roman" w:hAnsi="Times New Roman" w:cs="Times New Roman"/>
+          <w:sz w:val="24"/>
+          <w:szCs w:val="24"/>
+        </w:rPr>
+        <w:t>heuristics</w:t>
+      </w:r>
+    </w:p>
+    <w:p>
+      <w:pPr>
+        <w:pStyle w:val="ListParagraph"/>
+        <w:numPr>
+          <w:ilvl w:val="1"/>
+          <w:numId w:val="1"/>
+        </w:numPr>
+        <w:rPr>
+          <w:rFonts w:ascii="Times New Roman" w:hAnsi="Times New Roman" w:cs="Times New Roman"/>
+          <w:sz w:val="24"/>
+          <w:szCs w:val="24"/>
+        </w:rPr>
+      </w:pPr>
+      <w:r>
+        <w:rPr>
+          <w:rFonts w:ascii="Times New Roman" w:hAnsi="Times New Roman" w:cs="Times New Roman"/>
+          <w:sz w:val="24"/>
+          <w:szCs w:val="24"/>
+        </w:rPr>
+        <w:lastRenderedPageBreak/>
+        <w:t>Decide on all information I want to record when the bot play</w:t>
+      </w:r>
+      <w:r>
+        <w:rPr>
+          <w:rFonts w:ascii="Times New Roman" w:hAnsi="Times New Roman" w:cs="Times New Roman"/>
+          <w:sz w:val="24"/>
+          <w:szCs w:val="24"/>
+        </w:rPr>
+        <w:t xml:space="preserve"> </w:t>
+      </w:r>
+      <w:r>
+        <w:rPr>
+          <w:rFonts w:ascii="Times New Roman" w:hAnsi="Times New Roman" w:cs="Times New Roman"/>
+          <w:sz w:val="24"/>
+          <w:szCs w:val="24"/>
+        </w:rPr>
+        <w:t>and write a script that will compile all this into a .txt file as the bot plays</w:t>
+      </w:r>
+    </w:p>
+    <w:p>
+      <w:pPr>
+        <w:rPr>
+          <w:rFonts w:ascii="Times New Roman" w:hAnsi="Times New Roman" w:cs="Times New Roman"/>
+          <w:sz w:val="24"/>
+          <w:szCs w:val="24"/>
+        </w:rPr>
+      </w:pPr>
+      <w:r>
+        <w:rPr>
+          <w:rFonts w:ascii="Times New Roman" w:hAnsi="Times New Roman" w:cs="Times New Roman"/>
+          <w:sz w:val="24"/>
+          <w:szCs w:val="24"/>
+        </w:rPr>
+        <w:t xml:space="preserve">Week 4: </w:t>
+      </w:r>
+    </w:p>
+    <w:p>
+      <w:pPr>
+        <w:pStyle w:val="ListParagraph"/>
+        <w:numPr>
+          <w:ilvl w:val="0"/>
+          <w:numId w:val="1"/>
+        </w:numPr>
+        <w:rPr>
+          <w:rFonts w:ascii="Times New Roman" w:hAnsi="Times New Roman" w:cs="Times New Roman"/>
+          <w:sz w:val="24"/>
+          <w:szCs w:val="24"/>
+        </w:rPr>
+      </w:pPr>
+      <w:r>
+        <w:rPr>
+          <w:rFonts w:ascii="Times New Roman" w:hAnsi="Times New Roman" w:cs="Times New Roman"/>
+          <w:sz w:val="24"/>
+          <w:szCs w:val="24"/>
+        </w:rPr>
+        <w:t>Progress:</w:t>
+      </w:r>
+    </w:p>
+    <w:p>
+      <w:pPr>
+        <w:pStyle w:val="ListParagraph"/>
+        <w:numPr>
+          <w:ilvl w:val="1"/>
+          <w:numId w:val="1"/>
+        </w:numPr>
+        <w:rPr>
+          <w:rFonts w:ascii="Times New Roman" w:hAnsi="Times New Roman" w:cs="Times New Roman"/>
+          <w:sz w:val="24"/>
+          <w:szCs w:val="24"/>
+        </w:rPr>
+      </w:pPr>
+      <w:r>
+        <w:rPr>
+          <w:rFonts w:ascii="Times New Roman" w:hAnsi="Times New Roman" w:cs="Times New Roman"/>
+          <w:sz w:val="24"/>
+          <w:szCs w:val="24"/>
+        </w:rPr>
+        <w:t>Fixed error with game logic: not recognizing when game was over properly</w:t>
+      </w:r>
+    </w:p>
+    <w:p>
+      <w:pPr>
+        <w:pStyle w:val="ListParagraph"/>
+        <w:numPr>
+          <w:ilvl w:val="1"/>
+          <w:numId w:val="1"/>
+        </w:numPr>
+        <w:rPr>
+          <w:rFonts w:ascii="Times New Roman" w:hAnsi="Times New Roman" w:cs="Times New Roman"/>
+          <w:sz w:val="24"/>
+          <w:szCs w:val="24"/>
+        </w:rPr>
+      </w:pPr>
+      <w:r>
+        <w:rPr>
+          <w:rFonts w:ascii="Times New Roman" w:hAnsi="Times New Roman" w:cs="Times New Roman"/>
+          <w:sz w:val="24"/>
+          <w:szCs w:val="24"/>
+        </w:rPr>
+        <w:t xml:space="preserve">Verified that choosing best score works </w:t>
+      </w:r>
+    </w:p>
+    <w:p>
+      <w:pPr>
+        <w:pStyle w:val="ListParagraph"/>
+        <w:numPr>
+          <w:ilvl w:val="1"/>
+          <w:numId w:val="1"/>
+        </w:numPr>
+        <w:rPr>
+          <w:rFonts w:ascii="Times New Roman" w:hAnsi="Times New Roman" w:cs="Times New Roman"/>
+          <w:sz w:val="24"/>
+          <w:szCs w:val="24"/>
+        </w:rPr>
+      </w:pPr>
+      <w:r>
+        <w:rPr>
+          <w:rFonts w:ascii="Times New Roman" w:hAnsi="Times New Roman" w:cs="Times New Roman"/>
+          <w:sz w:val="24"/>
+          <w:szCs w:val="24"/>
+        </w:rPr>
+        <w:t xml:space="preserve">Wrote choosing </w:t>
+      </w:r>
+      <w:r>
+        <w:rPr>
+          <w:rFonts w:ascii="Times New Roman" w:hAnsi="Times New Roman" w:cs="Times New Roman"/>
+          <w:sz w:val="24"/>
+          <w:szCs w:val="24"/>
+        </w:rPr>
+        <w:t>move that makes most merges</w:t>
+      </w:r>
+    </w:p>
+    <w:p>
+      <w:pPr>
+        <w:pStyle w:val="ListParagraph"/>
+        <w:numPr>
+          <w:ilvl w:val="1"/>
+          <w:numId w:val="1"/>
+        </w:numPr>
+        <w:rPr>
+          <w:rFonts w:ascii="Times New Roman" w:hAnsi="Times New Roman" w:cs="Times New Roman"/>
+          <w:sz w:val="24"/>
+          <w:szCs w:val="24"/>
+        </w:rPr>
+      </w:pPr>
+      <w:r>
+        <w:rPr>
+          <w:rFonts w:ascii="Times New Roman" w:hAnsi="Times New Roman" w:cs="Times New Roman"/>
+          <w:sz w:val="24"/>
+          <w:szCs w:val="24"/>
+        </w:rPr>
+        <w:t>Wrote choosing move that keeps highest tile in corner</w:t>
+      </w:r>
+    </w:p>
+    <w:p>
+      <w:pPr>
+        <w:pStyle w:val="ListParagraph"/>
+        <w:numPr>
+          <w:ilvl w:val="1"/>
+          <w:numId w:val="1"/>
+        </w:numPr>
+        <w:rPr>
+          <w:rFonts w:ascii="Times New Roman" w:hAnsi="Times New Roman" w:cs="Times New Roman"/>
+          <w:sz w:val="24"/>
+          <w:szCs w:val="24"/>
+        </w:rPr>
+      </w:pPr>
+      <w:r>
+        <w:rPr>
+          <w:rFonts w:ascii="Times New Roman" w:hAnsi="Times New Roman" w:cs="Times New Roman"/>
+          <w:sz w:val="24"/>
+          <w:szCs w:val="24"/>
+        </w:rPr>
+        <w:t>Set up basic log file structure/data collection</w:t>
+      </w:r>
+    </w:p>
+    <w:p>
+      <w:pPr>
+        <w:pStyle w:val="ListParagraph"/>
+        <w:numPr>
+          <w:ilvl w:val="0"/>
+          <w:numId w:val="1"/>
+        </w:numPr>
+        <w:rPr>
+          <w:rFonts w:ascii="Times New Roman" w:hAnsi="Times New Roman" w:cs="Times New Roman"/>
+          <w:sz w:val="24"/>
+          <w:szCs w:val="24"/>
+        </w:rPr>
+      </w:pPr>
+      <w:r>
+        <w:rPr>
+          <w:rFonts w:ascii="Times New Roman" w:hAnsi="Times New Roman" w:cs="Times New Roman"/>
+          <w:sz w:val="24"/>
+          <w:szCs w:val="24"/>
+        </w:rPr>
+        <w:t>Questions:</w:t>
+      </w:r>
+    </w:p>
+    <w:p>
+      <w:pPr>
+        <w:pStyle w:val="ListParagraph"/>
+        <w:numPr>
+          <w:ilvl w:val="1"/>
+          <w:numId w:val="1"/>
+        </w:numPr>
+        <w:rPr>
+          <w:rFonts w:ascii="Times New Roman" w:hAnsi="Times New Roman" w:cs="Times New Roman"/>
+          <w:sz w:val="24"/>
+          <w:szCs w:val="24"/>
+        </w:rPr>
+      </w:pPr>
+      <w:r>
+        <w:rPr>
+          <w:rFonts w:ascii="Times New Roman" w:hAnsi="Times New Roman" w:cs="Times New Roman"/>
+          <w:sz w:val="24"/>
+          <w:szCs w:val="24"/>
+        </w:rPr>
+        <w:t>None</w:t>
+      </w:r>
+    </w:p>
+    <w:p>
+      <w:pPr>
+        <w:pStyle w:val="ListParagraph"/>
+        <w:numPr>
+          <w:ilvl w:val="0"/>
+          <w:numId w:val="1"/>
+        </w:numPr>
+        <w:rPr>
+          <w:rFonts w:ascii="Times New Roman" w:hAnsi="Times New Roman" w:cs="Times New Roman"/>
+          <w:sz w:val="24"/>
+          <w:szCs w:val="24"/>
+        </w:rPr>
+      </w:pPr>
+      <w:r>
+        <w:rPr>
+          <w:rFonts w:ascii="Times New Roman" w:hAnsi="Times New Roman" w:cs="Times New Roman"/>
+          <w:sz w:val="24"/>
+          <w:szCs w:val="24"/>
+        </w:rPr>
+        <w:t>Goal for next week:</w:t>
+      </w:r>
+    </w:p>
+    <w:p>
+      <w:pPr>
+        <w:pStyle w:val="ListParagraph"/>
+        <w:numPr>
+          <w:ilvl w:val="1"/>
+          <w:numId w:val="1"/>
+        </w:numPr>
+        <w:rPr>
+          <w:rFonts w:ascii="Times New Roman" w:hAnsi="Times New Roman" w:cs="Times New Roman"/>
+          <w:sz w:val="24"/>
+          <w:szCs w:val="24"/>
+        </w:rPr>
+      </w:pPr>
+      <w:r>
+        <w:rPr>
+          <w:rFonts w:ascii="Times New Roman" w:hAnsi="Times New Roman" w:cs="Times New Roman"/>
+          <w:sz w:val="24"/>
+          <w:szCs w:val="24"/>
+        </w:rPr>
+        <w:t>Write it such that if multiple moves are just as beneficial, it randomly chooses between them</w:t>
+      </w:r>
+    </w:p>
+    <w:p>
+      <w:pPr>
+        <w:pStyle w:val="ListParagraph"/>
+        <w:numPr>
+          <w:ilvl w:val="1"/>
+          <w:numId w:val="1"/>
+        </w:numPr>
+        <w:rPr>
+          <w:rFonts w:ascii="Times New Roman" w:hAnsi="Times New Roman" w:cs="Times New Roman"/>
+          <w:sz w:val="24"/>
+          <w:szCs w:val="24"/>
+        </w:rPr>
+      </w:pPr>
+      <w:r>
+        <w:rPr>
+          <w:rFonts w:ascii="Times New Roman" w:hAnsi="Times New Roman" w:cs="Times New Roman"/>
+          <w:sz w:val="24"/>
+          <w:szCs w:val="24"/>
+        </w:rPr>
+        <w:t>Run experiments with the currently working heuristics</w:t>
+      </w:r>
+    </w:p>
+    <w:p>
+      <w:pPr>
+        <w:pStyle w:val="ListParagraph"/>
+        <w:numPr>
+          <w:ilvl w:val="1"/>
+          <w:numId w:val="1"/>
+        </w:numPr>
+        <w:rPr>
+          <w:rFonts w:ascii="Times New Roman" w:hAnsi="Times New Roman" w:cs="Times New Roman"/>
+          <w:sz w:val="24"/>
+          <w:szCs w:val="24"/>
+        </w:rPr>
+      </w:pPr>
+      <w:r>
+        <w:rPr>
+          <w:rFonts w:ascii="Times New Roman" w:hAnsi="Times New Roman" w:cs="Times New Roman"/>
+          <w:sz w:val="24"/>
+          <w:szCs w:val="24"/>
+        </w:rPr>
+        <w:t>Write more heuristics</w:t>
+      </w:r>
+    </w:p>
+    <w:p>
+      <w:pPr>
+        <w:pStyle w:val="ListParagraph"/>
+        <w:numPr>
+          <w:ilvl w:val="2"/>
+          <w:numId w:val="1"/>
+        </w:numPr>
+        <w:rPr>
+          <w:rFonts w:ascii="Times New Roman" w:hAnsi="Times New Roman" w:cs="Times New Roman"/>
+          <w:sz w:val="24"/>
+          <w:szCs w:val="24"/>
+        </w:rPr>
+      </w:pPr>
+      <w:r>
+        <w:rPr>
+          <w:rFonts w:ascii="Times New Roman" w:hAnsi="Times New Roman" w:cs="Times New Roman"/>
+          <w:sz w:val="24"/>
+          <w:szCs w:val="24"/>
+        </w:rPr>
+        <w:t>Higher weight to moves that have monotonic rows/columns</w:t>
+      </w:r>
+    </w:p>
+    <w:p>
+      <w:pPr>
+        <w:pStyle w:val="ListParagraph"/>
+        <w:numPr>
+          <w:ilvl w:val="1"/>
+          <w:numId w:val="1"/>
+        </w:numPr>
+        <w:rPr>
+          <w:rFonts w:ascii="Times New Roman" w:hAnsi="Times New Roman" w:cs="Times New Roman"/>
+          <w:sz w:val="24"/>
+          <w:szCs w:val="24"/>
+        </w:rPr>
+      </w:pPr>
+      <w:r>
+        <w:rPr>
+          <w:rFonts w:ascii="Times New Roman" w:hAnsi="Times New Roman" w:cs="Times New Roman"/>
+          <w:sz w:val="24"/>
+          <w:szCs w:val="24"/>
+        </w:rPr>
+        <w:t>Write bot to look ahead n moves</w:t>
+      </w:r>
+    </w:p>
+    <w:p>
+      <w:pPr>
+        <w:pStyle w:val="ListParagraph"/>
+        <w:numPr>
+          <w:ilvl w:val="1"/>
+          <w:numId w:val="1"/>
+        </w:numPr>
+        <w:rPr>
+          <w:rFonts w:ascii="Times New Roman" w:hAnsi="Times New Roman" w:cs="Times New Roman"/>
+          <w:sz w:val="24"/>
+          <w:szCs w:val="24"/>
+        </w:rPr>
+      </w:pPr>
+      <w:r>
+        <w:rPr>
+          <w:rFonts w:ascii="Times New Roman" w:hAnsi="Times New Roman" w:cs="Times New Roman"/>
+          <w:sz w:val="24"/>
+          <w:szCs w:val="24"/>
+        </w:rPr>
+        <w:t>Parameterize bot based on desired heuristic</w:t>
+      </w:r>
+    </w:p>
+    <w:p>
+      <w:pPr>
+        <w:rPr>
+          <w:rFonts w:ascii="Times New Roman" w:hAnsi="Times New Roman" w:cs="Times New Roman"/>
+          <w:sz w:val="24"/>
+          <w:szCs w:val="24"/>
+        </w:rPr>
+      </w:pPr>
+      <w:r>
+        <w:rPr>
+          <w:rFonts w:ascii="Times New Roman" w:hAnsi="Times New Roman" w:cs="Times New Roman"/>
+          <w:sz w:val="24"/>
+          <w:szCs w:val="24"/>
+        </w:rPr>
+        <w:t>Week 5:</w:t>
+      </w:r>
+    </w:p>
+    <w:p>
+      <w:pPr>
+        <w:pStyle w:val="ListParagraph"/>
+        <w:numPr>
+          <w:ilvl w:val="0"/>
+          <w:numId w:val="1"/>
+        </w:numPr>
+        <w:rPr>
+          <w:rFonts w:ascii="Times New Roman" w:hAnsi="Times New Roman" w:cs="Times New Roman"/>
+          <w:sz w:val="24"/>
+          <w:szCs w:val="24"/>
+        </w:rPr>
+      </w:pPr>
+      <w:r>
+        <w:rPr>
+          <w:rFonts w:ascii="Times New Roman" w:hAnsi="Times New Roman" w:cs="Times New Roman"/>
+          <w:sz w:val="24"/>
+          <w:szCs w:val="24"/>
+        </w:rPr>
+        <w:t>Progress:</w:t>
+      </w:r>
+    </w:p>
+    <w:p>
+      <w:pPr>
+        <w:pStyle w:val="ListParagraph"/>
+        <w:numPr>
+          <w:ilvl w:val="1"/>
+          <w:numId w:val="1"/>
+        </w:numPr>
+        <w:rPr>
+          <w:rFonts w:ascii="Times New Roman" w:hAnsi="Times New Roman" w:cs="Times New Roman"/>
+          <w:sz w:val="24"/>
+          <w:szCs w:val="24"/>
+        </w:rPr>
+      </w:pPr>
+      <w:r>
+        <w:rPr>
+          <w:rFonts w:ascii="Times New Roman" w:hAnsi="Times New Roman" w:cs="Times New Roman"/>
+          <w:sz w:val="24"/>
+          <w:szCs w:val="24"/>
+        </w:rPr>
+        <w:t>Parameterized the bot based on heuristic</w:t>
+      </w:r>
+    </w:p>
+    <w:p>
+      <w:pPr>
+        <w:pStyle w:val="ListParagraph"/>
+        <w:numPr>
+          <w:ilvl w:val="1"/>
+          <w:numId w:val="1"/>
+        </w:numPr>
+        <w:rPr>
+          <w:rFonts w:ascii="Times New Roman" w:hAnsi="Times New Roman" w:cs="Times New Roman"/>
+          <w:sz w:val="24"/>
+          <w:szCs w:val="24"/>
+        </w:rPr>
+      </w:pPr>
+      <w:r>
+        <w:rPr>
+          <w:rFonts w:ascii="Times New Roman" w:hAnsi="Times New Roman" w:cs="Times New Roman"/>
+          <w:sz w:val="24"/>
+          <w:szCs w:val="24"/>
+        </w:rPr>
+        <w:t>Changed bot to randomly choose between moves that are equally as good</w:t>
+      </w:r>
       <w:bookmarkStart w:id="0" w:name="_GoBack"/>
       <w:bookmarkEnd w:id="0"/>
+    </w:p>
+    <w:p>
+      <w:pPr>
+        <w:pStyle w:val="ListParagraph"/>
+        <w:numPr>
+          <w:ilvl w:val="1"/>
+          <w:numId w:val="1"/>
+        </w:numPr>
+        <w:rPr>
+          <w:rFonts w:ascii="Times New Roman" w:hAnsi="Times New Roman" w:cs="Times New Roman"/>
+          <w:sz w:val="24"/>
+          <w:szCs w:val="24"/>
+        </w:rPr>
+      </w:pPr>
+      <w:r>
+        <w:rPr>
+          <w:rFonts w:ascii="Times New Roman" w:hAnsi="Times New Roman" w:cs="Times New Roman"/>
+          <w:sz w:val="24"/>
+          <w:szCs w:val="24"/>
+        </w:rPr>
+        <w:t>Made progress in writing the bot to look ahead n moves</w:t>
+      </w:r>
+    </w:p>
+    <w:p>
+      <w:pPr>
+        <w:pStyle w:val="ListParagraph"/>
+        <w:numPr>
+          <w:ilvl w:val="2"/>
+          <w:numId w:val="1"/>
+        </w:numPr>
+        <w:rPr>
+          <w:rFonts w:ascii="Times New Roman" w:hAnsi="Times New Roman" w:cs="Times New Roman"/>
+          <w:sz w:val="24"/>
+          <w:szCs w:val="24"/>
+        </w:rPr>
+      </w:pPr>
+      <w:r>
+        <w:rPr>
+          <w:rFonts w:ascii="Times New Roman" w:hAnsi="Times New Roman" w:cs="Times New Roman"/>
+          <w:sz w:val="24"/>
+          <w:szCs w:val="24"/>
+        </w:rPr>
+        <w:t>Implemented the tree building and searching for highest total score</w:t>
+      </w:r>
+    </w:p>
+    <w:p>
+      <w:pPr>
+        <w:pStyle w:val="ListParagraph"/>
+        <w:numPr>
+          <w:ilvl w:val="2"/>
+          <w:numId w:val="1"/>
+        </w:numPr>
+        <w:rPr>
+          <w:rFonts w:ascii="Times New Roman" w:hAnsi="Times New Roman" w:cs="Times New Roman"/>
+          <w:sz w:val="24"/>
+          <w:szCs w:val="24"/>
+        </w:rPr>
+      </w:pPr>
+      <w:r>
+        <w:rPr>
+          <w:rFonts w:ascii="Times New Roman" w:hAnsi="Times New Roman" w:cs="Times New Roman"/>
+          <w:sz w:val="24"/>
+          <w:szCs w:val="24"/>
+        </w:rPr>
+        <w:t xml:space="preserve">Still need to debug/test to make sure it’s working </w:t>
+      </w:r>
+    </w:p>
+    <w:p>
+      <w:pPr>
+        <w:pStyle w:val="ListParagraph"/>
+        <w:numPr>
+          <w:ilvl w:val="0"/>
+          <w:numId w:val="1"/>
+        </w:numPr>
+        <w:rPr>
+          <w:rFonts w:ascii="Times New Roman" w:hAnsi="Times New Roman" w:cs="Times New Roman"/>
+          <w:sz w:val="24"/>
+          <w:szCs w:val="24"/>
+        </w:rPr>
+      </w:pPr>
+      <w:r>
+        <w:rPr>
+          <w:rFonts w:ascii="Times New Roman" w:hAnsi="Times New Roman" w:cs="Times New Roman"/>
+          <w:sz w:val="24"/>
+          <w:szCs w:val="24"/>
+        </w:rPr>
+        <w:t>Questions:</w:t>
+      </w:r>
+    </w:p>
+    <w:p>
+      <w:pPr>
+        <w:pStyle w:val="ListParagraph"/>
+        <w:numPr>
+          <w:ilvl w:val="1"/>
+          <w:numId w:val="1"/>
+        </w:numPr>
+        <w:rPr>
+          <w:rFonts w:ascii="Times New Roman" w:hAnsi="Times New Roman" w:cs="Times New Roman"/>
+          <w:sz w:val="24"/>
+          <w:szCs w:val="24"/>
+        </w:rPr>
+      </w:pPr>
+      <w:r>
+        <w:rPr>
+          <w:rFonts w:ascii="Times New Roman" w:hAnsi="Times New Roman" w:cs="Times New Roman"/>
+          <w:sz w:val="24"/>
+          <w:szCs w:val="24"/>
+        </w:rPr>
+        <w:t>None</w:t>
+      </w:r>
+    </w:p>
+    <w:p>
+      <w:pPr>
+        <w:pStyle w:val="ListParagraph"/>
+        <w:numPr>
+          <w:ilvl w:val="0"/>
+          <w:numId w:val="1"/>
+        </w:numPr>
+        <w:rPr>
+          <w:rFonts w:ascii="Times New Roman" w:hAnsi="Times New Roman" w:cs="Times New Roman"/>
+          <w:sz w:val="24"/>
+          <w:szCs w:val="24"/>
+        </w:rPr>
+      </w:pPr>
+      <w:r>
+        <w:rPr>
+          <w:rFonts w:ascii="Times New Roman" w:hAnsi="Times New Roman" w:cs="Times New Roman"/>
+          <w:sz w:val="24"/>
+          <w:szCs w:val="24"/>
+        </w:rPr>
+        <w:t>Goal for next week:</w:t>
+      </w:r>
+    </w:p>
+    <w:p>
+      <w:pPr>
+        <w:pStyle w:val="ListParagraph"/>
+        <w:numPr>
+          <w:ilvl w:val="1"/>
+          <w:numId w:val="1"/>
+        </w:numPr>
+        <w:rPr>
+          <w:rFonts w:ascii="Times New Roman" w:hAnsi="Times New Roman" w:cs="Times New Roman"/>
+          <w:sz w:val="24"/>
+          <w:szCs w:val="24"/>
+        </w:rPr>
+      </w:pPr>
+      <w:r>
+        <w:rPr>
+          <w:rFonts w:ascii="Times New Roman" w:hAnsi="Times New Roman" w:cs="Times New Roman"/>
+          <w:sz w:val="24"/>
+          <w:szCs w:val="24"/>
+        </w:rPr>
+        <w:t>Try to figure out a good way to handle the randomness when looking n moves ahead</w:t>
+      </w:r>
+    </w:p>
+    <w:p>
+      <w:pPr>
+        <w:pStyle w:val="ListParagraph"/>
+        <w:numPr>
+          <w:ilvl w:val="1"/>
+          <w:numId w:val="1"/>
+        </w:numPr>
+        <w:rPr>
+          <w:rFonts w:ascii="Times New Roman" w:hAnsi="Times New Roman" w:cs="Times New Roman"/>
+          <w:sz w:val="24"/>
+          <w:szCs w:val="24"/>
+        </w:rPr>
+      </w:pPr>
+      <w:r>
+        <w:rPr>
+          <w:rFonts w:ascii="Times New Roman" w:hAnsi="Times New Roman" w:cs="Times New Roman"/>
+          <w:sz w:val="24"/>
+          <w:szCs w:val="24"/>
+        </w:rPr>
+        <w:t>Continue working on finishing the look ahead portion of the bot</w:t>
+      </w:r>
     </w:p>
     <w:sectPr>
       <w:pgSz w:w="12240" w:h="15840"/>
@@ -745,6 +1659,7 @@
     <w:lsdException w:name="HTML Sample" w:semiHidden="1" w:unhideWhenUsed="1"/>
     <w:lsdException w:name="HTML Typewriter" w:semiHidden="1" w:unhideWhenUsed="1"/>
     <w:lsdException w:name="HTML Variable" w:semiHidden="1" w:unhideWhenUsed="1"/>
+    <w:lsdException w:name="Normal Table" w:semiHidden="1" w:unhideWhenUsed="1"/>
     <w:lsdException w:name="annotation subject" w:semiHidden="1" w:unhideWhenUsed="1"/>
     <w:lsdException w:name="No List" w:semiHidden="1" w:unhideWhenUsed="1"/>
     <w:lsdException w:name="Outline List 1" w:semiHidden="1" w:unhideWhenUsed="1"/>
@@ -790,9 +1705,11 @@
     <w:lsdException w:name="Table Subtle 1" w:semiHidden="1" w:unhideWhenUsed="1"/>
     <w:lsdException w:name="Table Subtle 2" w:semiHidden="1" w:unhideWhenUsed="1"/>
     <w:lsdException w:name="Table Web 1" w:semiHidden="1" w:unhideWhenUsed="1"/>
+    <w:lsdException w:name="Table Web 2" w:semiHidden="1" w:unhideWhenUsed="1"/>
     <w:lsdException w:name="Table Web 3" w:semiHidden="1" w:unhideWhenUsed="1"/>
     <w:lsdException w:name="Balloon Text" w:semiHidden="1" w:unhideWhenUsed="1"/>
     <w:lsdException w:name="Table Grid" w:uiPriority="39"/>
+    <w:lsdException w:name="Table Theme" w:semiHidden="1" w:unhideWhenUsed="1"/>
     <w:lsdException w:name="Placeholder Text" w:semiHidden="1"/>
     <w:lsdException w:name="No Spacing" w:uiPriority="1" w:qFormat="1"/>
     <w:lsdException w:name="Light Shading" w:uiPriority="60"/>

</xml_diff>

<commit_message>
just a bunch of runs lol
</commit_message>
<xml_diff>
--- a/docs/ProjectLog.docx
+++ b/docs/ProjectLog.docx
@@ -1994,6 +1994,737 @@
           <w:szCs w:val="24"/>
         </w:rPr>
         <w:t>Visualize the data to see trends and determine which heuristics are best</w:t>
+      </w:r>
+    </w:p>
+    <w:p>
+      <w:pPr>
+        <w:rPr>
+          <w:rFonts w:ascii="Times New Roman" w:hAnsi="Times New Roman" w:cs="Times New Roman"/>
+          <w:sz w:val="24"/>
+          <w:szCs w:val="24"/>
+        </w:rPr>
+      </w:pPr>
+      <w:r>
+        <w:rPr>
+          <w:rFonts w:ascii="Times New Roman" w:hAnsi="Times New Roman" w:cs="Times New Roman"/>
+          <w:sz w:val="24"/>
+          <w:szCs w:val="24"/>
+        </w:rPr>
+        <w:t>Week 8:</w:t>
+      </w:r>
+    </w:p>
+    <w:p>
+      <w:pPr>
+        <w:pStyle w:val="ListParagraph"/>
+        <w:numPr>
+          <w:ilvl w:val="0"/>
+          <w:numId w:val="1"/>
+        </w:numPr>
+        <w:rPr>
+          <w:rFonts w:ascii="Times New Roman" w:hAnsi="Times New Roman" w:cs="Times New Roman"/>
+          <w:sz w:val="24"/>
+          <w:szCs w:val="24"/>
+        </w:rPr>
+      </w:pPr>
+      <w:r>
+        <w:rPr>
+          <w:rFonts w:ascii="Times New Roman" w:hAnsi="Times New Roman" w:cs="Times New Roman"/>
+          <w:sz w:val="24"/>
+          <w:szCs w:val="24"/>
+        </w:rPr>
+        <w:t>Progress:</w:t>
+      </w:r>
+    </w:p>
+    <w:p>
+      <w:pPr>
+        <w:pStyle w:val="ListParagraph"/>
+        <w:numPr>
+          <w:ilvl w:val="1"/>
+          <w:numId w:val="1"/>
+        </w:numPr>
+        <w:rPr>
+          <w:rFonts w:ascii="Times New Roman" w:hAnsi="Times New Roman" w:cs="Times New Roman"/>
+          <w:sz w:val="24"/>
+          <w:szCs w:val="24"/>
+        </w:rPr>
+      </w:pPr>
+      <w:r>
+        <w:rPr>
+          <w:rFonts w:ascii="Times New Roman" w:hAnsi="Times New Roman" w:cs="Times New Roman"/>
+          <w:sz w:val="24"/>
+          <w:szCs w:val="24"/>
+        </w:rPr>
+        <w:t>Ran new board scoring method</w:t>
+      </w:r>
+    </w:p>
+    <w:p>
+      <w:pPr>
+        <w:pStyle w:val="ListParagraph"/>
+        <w:numPr>
+          <w:ilvl w:val="1"/>
+          <w:numId w:val="1"/>
+        </w:numPr>
+        <w:rPr>
+          <w:rFonts w:ascii="Times New Roman" w:hAnsi="Times New Roman" w:cs="Times New Roman"/>
+          <w:sz w:val="24"/>
+          <w:szCs w:val="24"/>
+        </w:rPr>
+      </w:pPr>
+      <w:r>
+        <w:rPr>
+          <w:rFonts w:ascii="Times New Roman" w:hAnsi="Times New Roman" w:cs="Times New Roman"/>
+          <w:sz w:val="24"/>
+          <w:szCs w:val="24"/>
+        </w:rPr>
+        <w:t>Created graphs</w:t>
+      </w:r>
+    </w:p>
+    <w:p>
+      <w:pPr>
+        <w:pStyle w:val="ListParagraph"/>
+        <w:numPr>
+          <w:ilvl w:val="2"/>
+          <w:numId w:val="1"/>
+        </w:numPr>
+        <w:rPr>
+          <w:rFonts w:ascii="Times New Roman" w:hAnsi="Times New Roman" w:cs="Times New Roman"/>
+          <w:sz w:val="24"/>
+          <w:szCs w:val="24"/>
+        </w:rPr>
+      </w:pPr>
+      <w:r>
+        <w:rPr>
+          <w:rFonts w:ascii="Times New Roman" w:hAnsi="Times New Roman" w:cs="Times New Roman"/>
+          <w:sz w:val="24"/>
+          <w:szCs w:val="24"/>
+        </w:rPr>
+        <w:t>Score vs. look ahead moves</w:t>
+      </w:r>
+    </w:p>
+    <w:p>
+      <w:pPr>
+        <w:pStyle w:val="ListParagraph"/>
+        <w:numPr>
+          <w:ilvl w:val="2"/>
+          <w:numId w:val="1"/>
+        </w:numPr>
+        <w:rPr>
+          <w:rFonts w:ascii="Times New Roman" w:hAnsi="Times New Roman" w:cs="Times New Roman"/>
+          <w:sz w:val="24"/>
+          <w:szCs w:val="24"/>
+        </w:rPr>
+      </w:pPr>
+      <w:r>
+        <w:rPr>
+          <w:rFonts w:ascii="Times New Roman" w:hAnsi="Times New Roman" w:cs="Times New Roman"/>
+          <w:sz w:val="24"/>
+          <w:szCs w:val="24"/>
+        </w:rPr>
+        <w:t>Highest tile vs. look ahead moves</w:t>
+      </w:r>
+    </w:p>
+    <w:p>
+      <w:pPr>
+        <w:pStyle w:val="ListParagraph"/>
+        <w:numPr>
+          <w:ilvl w:val="2"/>
+          <w:numId w:val="1"/>
+        </w:numPr>
+        <w:rPr>
+          <w:rFonts w:ascii="Times New Roman" w:hAnsi="Times New Roman" w:cs="Times New Roman"/>
+          <w:sz w:val="24"/>
+          <w:szCs w:val="24"/>
+        </w:rPr>
+      </w:pPr>
+      <w:r>
+        <w:rPr>
+          <w:rFonts w:ascii="Times New Roman" w:hAnsi="Times New Roman" w:cs="Times New Roman"/>
+          <w:sz w:val="24"/>
+          <w:szCs w:val="24"/>
+        </w:rPr>
+        <w:t>Score vs. trials</w:t>
+      </w:r>
+    </w:p>
+    <w:p>
+      <w:pPr>
+        <w:pStyle w:val="ListParagraph"/>
+        <w:numPr>
+          <w:ilvl w:val="2"/>
+          <w:numId w:val="1"/>
+        </w:numPr>
+        <w:rPr>
+          <w:rFonts w:ascii="Times New Roman" w:hAnsi="Times New Roman" w:cs="Times New Roman"/>
+          <w:sz w:val="24"/>
+          <w:szCs w:val="24"/>
+        </w:rPr>
+      </w:pPr>
+      <w:r>
+        <w:rPr>
+          <w:rFonts w:ascii="Times New Roman" w:hAnsi="Times New Roman" w:cs="Times New Roman"/>
+          <w:sz w:val="24"/>
+          <w:szCs w:val="24"/>
+        </w:rPr>
+        <w:t>Highest tile vs. trials</w:t>
+      </w:r>
+    </w:p>
+    <w:p>
+      <w:pPr>
+        <w:pStyle w:val="ListParagraph"/>
+        <w:ind w:left="1440"/>
+        <w:rPr>
+          <w:rFonts w:ascii="Times New Roman" w:hAnsi="Times New Roman" w:cs="Times New Roman"/>
+          <w:sz w:val="24"/>
+          <w:szCs w:val="24"/>
+        </w:rPr>
+      </w:pPr>
+      <w:r>
+        <w:rPr>
+          <w:rFonts w:ascii="Times New Roman" w:hAnsi="Times New Roman" w:cs="Times New Roman"/>
+          <w:sz w:val="24"/>
+          <w:szCs w:val="24"/>
+        </w:rPr>
+        <w:t>For all heuristics</w:t>
+      </w:r>
+    </w:p>
+    <w:p>
+      <w:pPr>
+        <w:pStyle w:val="ListParagraph"/>
+        <w:numPr>
+          <w:ilvl w:val="0"/>
+          <w:numId w:val="1"/>
+        </w:numPr>
+        <w:rPr>
+          <w:rFonts w:ascii="Times New Roman" w:hAnsi="Times New Roman" w:cs="Times New Roman"/>
+          <w:sz w:val="24"/>
+          <w:szCs w:val="24"/>
+        </w:rPr>
+      </w:pPr>
+      <w:r>
+        <w:rPr>
+          <w:rFonts w:ascii="Times New Roman" w:hAnsi="Times New Roman" w:cs="Times New Roman"/>
+          <w:sz w:val="24"/>
+          <w:szCs w:val="24"/>
+        </w:rPr>
+        <w:t xml:space="preserve">Questions: </w:t>
+      </w:r>
+    </w:p>
+    <w:p>
+      <w:pPr>
+        <w:pStyle w:val="ListParagraph"/>
+        <w:numPr>
+          <w:ilvl w:val="1"/>
+          <w:numId w:val="1"/>
+        </w:numPr>
+        <w:rPr>
+          <w:rFonts w:ascii="Times New Roman" w:hAnsi="Times New Roman" w:cs="Times New Roman"/>
+          <w:sz w:val="24"/>
+          <w:szCs w:val="24"/>
+        </w:rPr>
+      </w:pPr>
+      <w:r>
+        <w:rPr>
+          <w:rFonts w:ascii="Times New Roman" w:hAnsi="Times New Roman" w:cs="Times New Roman"/>
+          <w:sz w:val="24"/>
+          <w:szCs w:val="24"/>
+        </w:rPr>
+        <w:t>For the board scoring method, the score contributes the most (could be ~100) whereas the number of merges is probably &lt; 5. How could I reasonably scale these, so that the score doesn’t have that must more of an impact?</w:t>
+      </w:r>
+    </w:p>
+    <w:p>
+      <w:pPr>
+        <w:pStyle w:val="ListParagraph"/>
+        <w:numPr>
+          <w:ilvl w:val="0"/>
+          <w:numId w:val="1"/>
+        </w:numPr>
+        <w:rPr>
+          <w:rFonts w:ascii="Times New Roman" w:hAnsi="Times New Roman" w:cs="Times New Roman"/>
+          <w:sz w:val="24"/>
+          <w:szCs w:val="24"/>
+        </w:rPr>
+      </w:pPr>
+      <w:r>
+        <w:rPr>
+          <w:rFonts w:ascii="Times New Roman" w:hAnsi="Times New Roman" w:cs="Times New Roman"/>
+          <w:sz w:val="24"/>
+          <w:szCs w:val="24"/>
+        </w:rPr>
+        <w:t>Goal for next week:</w:t>
+      </w:r>
+    </w:p>
+    <w:p>
+      <w:pPr>
+        <w:pStyle w:val="ListParagraph"/>
+        <w:numPr>
+          <w:ilvl w:val="1"/>
+          <w:numId w:val="1"/>
+        </w:numPr>
+        <w:rPr>
+          <w:rFonts w:ascii="Times New Roman" w:hAnsi="Times New Roman" w:cs="Times New Roman"/>
+          <w:sz w:val="24"/>
+          <w:szCs w:val="24"/>
+        </w:rPr>
+      </w:pPr>
+      <w:r>
+        <w:rPr>
+          <w:rFonts w:ascii="Times New Roman" w:hAnsi="Times New Roman" w:cs="Times New Roman"/>
+          <w:sz w:val="24"/>
+          <w:szCs w:val="24"/>
+        </w:rPr>
+        <w:t>Continue running more trials</w:t>
+      </w:r>
+    </w:p>
+    <w:p>
+      <w:pPr>
+        <w:pStyle w:val="ListParagraph"/>
+        <w:numPr>
+          <w:ilvl w:val="1"/>
+          <w:numId w:val="1"/>
+        </w:numPr>
+        <w:rPr>
+          <w:rFonts w:ascii="Times New Roman" w:hAnsi="Times New Roman" w:cs="Times New Roman"/>
+          <w:sz w:val="24"/>
+          <w:szCs w:val="24"/>
+        </w:rPr>
+      </w:pPr>
+      <w:r>
+        <w:rPr>
+          <w:rFonts w:ascii="Times New Roman" w:hAnsi="Times New Roman" w:cs="Times New Roman"/>
+          <w:sz w:val="24"/>
+          <w:szCs w:val="24"/>
+        </w:rPr>
+        <w:t>Tweak characteristic weights in board scoring method</w:t>
+      </w:r>
+    </w:p>
+    <w:p>
+      <w:pPr>
+        <w:pStyle w:val="ListParagraph"/>
+        <w:numPr>
+          <w:ilvl w:val="1"/>
+          <w:numId w:val="1"/>
+        </w:numPr>
+        <w:rPr>
+          <w:rFonts w:ascii="Times New Roman" w:hAnsi="Times New Roman" w:cs="Times New Roman"/>
+          <w:sz w:val="24"/>
+          <w:szCs w:val="24"/>
+        </w:rPr>
+      </w:pPr>
+      <w:r>
+        <w:rPr>
+          <w:rFonts w:ascii="Times New Roman" w:hAnsi="Times New Roman" w:cs="Times New Roman"/>
+          <w:sz w:val="24"/>
+          <w:szCs w:val="24"/>
+        </w:rPr>
+        <w:t>Plan presentation</w:t>
+      </w:r>
+    </w:p>
+    <w:p>
+      <w:pPr>
+        <w:rPr>
+          <w:rFonts w:ascii="Times New Roman" w:hAnsi="Times New Roman" w:cs="Times New Roman"/>
+          <w:sz w:val="24"/>
+          <w:szCs w:val="24"/>
+        </w:rPr>
+      </w:pPr>
+      <w:r>
+        <w:rPr>
+          <w:rFonts w:ascii="Times New Roman" w:hAnsi="Times New Roman" w:cs="Times New Roman"/>
+          <w:sz w:val="24"/>
+          <w:szCs w:val="24"/>
+        </w:rPr>
+        <w:lastRenderedPageBreak/>
+        <w:t>Week 9:</w:t>
+      </w:r>
+    </w:p>
+    <w:p>
+      <w:pPr>
+        <w:pStyle w:val="ListParagraph"/>
+        <w:numPr>
+          <w:ilvl w:val="0"/>
+          <w:numId w:val="1"/>
+        </w:numPr>
+        <w:rPr>
+          <w:rFonts w:ascii="Times New Roman" w:hAnsi="Times New Roman" w:cs="Times New Roman"/>
+          <w:sz w:val="24"/>
+          <w:szCs w:val="24"/>
+        </w:rPr>
+      </w:pPr>
+      <w:r>
+        <w:rPr>
+          <w:rFonts w:ascii="Times New Roman" w:hAnsi="Times New Roman" w:cs="Times New Roman"/>
+          <w:sz w:val="24"/>
+          <w:szCs w:val="24"/>
+        </w:rPr>
+        <w:t>Progress:</w:t>
+      </w:r>
+    </w:p>
+    <w:p>
+      <w:pPr>
+        <w:pStyle w:val="ListParagraph"/>
+        <w:numPr>
+          <w:ilvl w:val="1"/>
+          <w:numId w:val="1"/>
+        </w:numPr>
+        <w:rPr>
+          <w:rFonts w:ascii="Times New Roman" w:hAnsi="Times New Roman" w:cs="Times New Roman"/>
+          <w:sz w:val="24"/>
+          <w:szCs w:val="24"/>
+        </w:rPr>
+      </w:pPr>
+      <w:r>
+        <w:rPr>
+          <w:rFonts w:ascii="Times New Roman" w:hAnsi="Times New Roman" w:cs="Times New Roman"/>
+          <w:sz w:val="24"/>
+          <w:szCs w:val="24"/>
+        </w:rPr>
+        <w:t>Ran using turn as a weight for the board attributes</w:t>
+      </w:r>
+    </w:p>
+    <w:p>
+      <w:pPr>
+        <w:pStyle w:val="ListParagraph"/>
+        <w:numPr>
+          <w:ilvl w:val="1"/>
+          <w:numId w:val="1"/>
+        </w:numPr>
+        <w:rPr>
+          <w:rFonts w:ascii="Times New Roman" w:hAnsi="Times New Roman" w:cs="Times New Roman"/>
+          <w:sz w:val="24"/>
+          <w:szCs w:val="24"/>
+        </w:rPr>
+      </w:pPr>
+      <w:r>
+        <w:rPr>
+          <w:rFonts w:ascii="Times New Roman" w:hAnsi="Times New Roman" w:cs="Times New Roman"/>
+          <w:sz w:val="24"/>
+          <w:szCs w:val="24"/>
+        </w:rPr>
+        <w:t>Ran more heuristics with a different number of trials</w:t>
+      </w:r>
+    </w:p>
+    <w:p>
+      <w:pPr>
+        <w:pStyle w:val="ListParagraph"/>
+        <w:numPr>
+          <w:ilvl w:val="0"/>
+          <w:numId w:val="1"/>
+        </w:numPr>
+        <w:rPr>
+          <w:rFonts w:ascii="Times New Roman" w:hAnsi="Times New Roman" w:cs="Times New Roman"/>
+          <w:sz w:val="24"/>
+          <w:szCs w:val="24"/>
+        </w:rPr>
+      </w:pPr>
+      <w:r>
+        <w:rPr>
+          <w:rFonts w:ascii="Times New Roman" w:hAnsi="Times New Roman" w:cs="Times New Roman"/>
+          <w:sz w:val="24"/>
+          <w:szCs w:val="24"/>
+        </w:rPr>
+        <w:t>Questions:</w:t>
+      </w:r>
+    </w:p>
+    <w:p>
+      <w:pPr>
+        <w:pStyle w:val="ListParagraph"/>
+        <w:numPr>
+          <w:ilvl w:val="1"/>
+          <w:numId w:val="1"/>
+        </w:numPr>
+        <w:rPr>
+          <w:rFonts w:ascii="Times New Roman" w:hAnsi="Times New Roman" w:cs="Times New Roman"/>
+          <w:sz w:val="24"/>
+          <w:szCs w:val="24"/>
+        </w:rPr>
+      </w:pPr>
+      <w:r>
+        <w:rPr>
+          <w:rFonts w:ascii="Times New Roman" w:hAnsi="Times New Roman" w:cs="Times New Roman"/>
+          <w:sz w:val="24"/>
+          <w:szCs w:val="24"/>
+        </w:rPr>
+        <w:t>None</w:t>
+      </w:r>
+    </w:p>
+    <w:p>
+      <w:pPr>
+        <w:pStyle w:val="ListParagraph"/>
+        <w:numPr>
+          <w:ilvl w:val="0"/>
+          <w:numId w:val="1"/>
+        </w:numPr>
+        <w:rPr>
+          <w:rFonts w:ascii="Times New Roman" w:hAnsi="Times New Roman" w:cs="Times New Roman"/>
+          <w:sz w:val="24"/>
+          <w:szCs w:val="24"/>
+        </w:rPr>
+      </w:pPr>
+      <w:r>
+        <w:rPr>
+          <w:rFonts w:ascii="Times New Roman" w:hAnsi="Times New Roman" w:cs="Times New Roman"/>
+          <w:sz w:val="24"/>
+          <w:szCs w:val="24"/>
+        </w:rPr>
+        <w:t>Goal for the next week:</w:t>
+      </w:r>
+    </w:p>
+    <w:p>
+      <w:pPr>
+        <w:pStyle w:val="ListParagraph"/>
+        <w:numPr>
+          <w:ilvl w:val="1"/>
+          <w:numId w:val="1"/>
+        </w:numPr>
+        <w:rPr>
+          <w:rFonts w:ascii="Times New Roman" w:hAnsi="Times New Roman" w:cs="Times New Roman"/>
+          <w:sz w:val="24"/>
+          <w:szCs w:val="24"/>
+        </w:rPr>
+      </w:pPr>
+      <w:r>
+        <w:rPr>
+          <w:rFonts w:ascii="Times New Roman" w:hAnsi="Times New Roman" w:cs="Times New Roman"/>
+          <w:sz w:val="24"/>
+          <w:szCs w:val="24"/>
+        </w:rPr>
+        <w:t>Continue running</w:t>
+      </w:r>
+    </w:p>
+    <w:p>
+      <w:pPr>
+        <w:pStyle w:val="ListParagraph"/>
+        <w:numPr>
+          <w:ilvl w:val="1"/>
+          <w:numId w:val="1"/>
+        </w:numPr>
+        <w:rPr>
+          <w:rFonts w:ascii="Times New Roman" w:hAnsi="Times New Roman" w:cs="Times New Roman"/>
+          <w:sz w:val="24"/>
+          <w:szCs w:val="24"/>
+        </w:rPr>
+      </w:pPr>
+      <w:r>
+        <w:rPr>
+          <w:rFonts w:ascii="Times New Roman" w:hAnsi="Times New Roman" w:cs="Times New Roman"/>
+          <w:sz w:val="24"/>
+          <w:szCs w:val="24"/>
+        </w:rPr>
+        <w:t xml:space="preserve">Plan presentation </w:t>
+      </w:r>
+    </w:p>
+    <w:p>
+      <w:pPr>
+        <w:rPr>
+          <w:rFonts w:ascii="Times New Roman" w:hAnsi="Times New Roman" w:cs="Times New Roman"/>
+          <w:sz w:val="24"/>
+          <w:szCs w:val="24"/>
+        </w:rPr>
+      </w:pPr>
+      <w:r>
+        <w:rPr>
+          <w:rFonts w:ascii="Times New Roman" w:hAnsi="Times New Roman" w:cs="Times New Roman"/>
+          <w:sz w:val="24"/>
+          <w:szCs w:val="24"/>
+        </w:rPr>
+        <w:t>Week 10:</w:t>
+      </w:r>
+    </w:p>
+    <w:p>
+      <w:pPr>
+        <w:pStyle w:val="ListParagraph"/>
+        <w:numPr>
+          <w:ilvl w:val="0"/>
+          <w:numId w:val="1"/>
+        </w:numPr>
+        <w:rPr>
+          <w:rFonts w:ascii="Times New Roman" w:hAnsi="Times New Roman" w:cs="Times New Roman"/>
+          <w:sz w:val="24"/>
+          <w:szCs w:val="24"/>
+        </w:rPr>
+      </w:pPr>
+      <w:r>
+        <w:rPr>
+          <w:rFonts w:ascii="Times New Roman" w:hAnsi="Times New Roman" w:cs="Times New Roman"/>
+          <w:sz w:val="24"/>
+          <w:szCs w:val="24"/>
+        </w:rPr>
+        <w:t>Progress:</w:t>
+      </w:r>
+    </w:p>
+    <w:p>
+      <w:pPr>
+        <w:pStyle w:val="ListParagraph"/>
+        <w:numPr>
+          <w:ilvl w:val="1"/>
+          <w:numId w:val="1"/>
+        </w:numPr>
+        <w:rPr>
+          <w:rFonts w:ascii="Times New Roman" w:hAnsi="Times New Roman" w:cs="Times New Roman"/>
+          <w:sz w:val="24"/>
+          <w:szCs w:val="24"/>
+        </w:rPr>
+      </w:pPr>
+      <w:r>
+        <w:rPr>
+          <w:rFonts w:ascii="Times New Roman" w:hAnsi="Times New Roman" w:cs="Times New Roman"/>
+          <w:sz w:val="24"/>
+          <w:szCs w:val="24"/>
+        </w:rPr>
+        <w:t>Wrote abstract</w:t>
+      </w:r>
+    </w:p>
+    <w:p>
+      <w:pPr>
+        <w:pStyle w:val="ListParagraph"/>
+        <w:numPr>
+          <w:ilvl w:val="1"/>
+          <w:numId w:val="1"/>
+        </w:numPr>
+        <w:rPr>
+          <w:rFonts w:ascii="Times New Roman" w:hAnsi="Times New Roman" w:cs="Times New Roman"/>
+          <w:sz w:val="24"/>
+          <w:szCs w:val="24"/>
+        </w:rPr>
+      </w:pPr>
+      <w:r>
+        <w:rPr>
+          <w:rFonts w:ascii="Times New Roman" w:hAnsi="Times New Roman" w:cs="Times New Roman"/>
+          <w:sz w:val="24"/>
+          <w:szCs w:val="24"/>
+        </w:rPr>
+        <w:t>Worked on presentation: full outline and some parts complete</w:t>
+      </w:r>
+    </w:p>
+    <w:p>
+      <w:pPr>
+        <w:pStyle w:val="ListParagraph"/>
+        <w:numPr>
+          <w:ilvl w:val="0"/>
+          <w:numId w:val="1"/>
+        </w:numPr>
+        <w:rPr>
+          <w:rFonts w:ascii="Times New Roman" w:hAnsi="Times New Roman" w:cs="Times New Roman"/>
+          <w:sz w:val="24"/>
+          <w:szCs w:val="24"/>
+        </w:rPr>
+      </w:pPr>
+      <w:r>
+        <w:rPr>
+          <w:rFonts w:ascii="Times New Roman" w:hAnsi="Times New Roman" w:cs="Times New Roman"/>
+          <w:sz w:val="24"/>
+          <w:szCs w:val="24"/>
+        </w:rPr>
+        <w:t>Questions:</w:t>
+      </w:r>
+    </w:p>
+    <w:p>
+      <w:pPr>
+        <w:pStyle w:val="ListParagraph"/>
+        <w:numPr>
+          <w:ilvl w:val="1"/>
+          <w:numId w:val="1"/>
+        </w:numPr>
+        <w:rPr>
+          <w:rFonts w:ascii="Times New Roman" w:hAnsi="Times New Roman" w:cs="Times New Roman"/>
+          <w:sz w:val="24"/>
+          <w:szCs w:val="24"/>
+        </w:rPr>
+      </w:pPr>
+      <w:r>
+        <w:rPr>
+          <w:rFonts w:ascii="Times New Roman" w:hAnsi="Times New Roman" w:cs="Times New Roman"/>
+          <w:sz w:val="24"/>
+          <w:szCs w:val="24"/>
+        </w:rPr>
+        <w:t>Just to review what I have so far</w:t>
+      </w:r>
+    </w:p>
+    <w:p>
+      <w:pPr>
+        <w:pStyle w:val="ListParagraph"/>
+        <w:numPr>
+          <w:ilvl w:val="0"/>
+          <w:numId w:val="1"/>
+        </w:numPr>
+        <w:rPr>
+          <w:rFonts w:ascii="Times New Roman" w:hAnsi="Times New Roman" w:cs="Times New Roman"/>
+          <w:sz w:val="24"/>
+          <w:szCs w:val="24"/>
+        </w:rPr>
+      </w:pPr>
+      <w:r>
+        <w:rPr>
+          <w:rFonts w:ascii="Times New Roman" w:hAnsi="Times New Roman" w:cs="Times New Roman"/>
+          <w:sz w:val="24"/>
+          <w:szCs w:val="24"/>
+        </w:rPr>
+        <w:t>Goal for the next week:</w:t>
+      </w:r>
+    </w:p>
+    <w:p>
+      <w:pPr>
+        <w:pStyle w:val="ListParagraph"/>
+        <w:numPr>
+          <w:ilvl w:val="1"/>
+          <w:numId w:val="1"/>
+        </w:numPr>
+        <w:rPr>
+          <w:rFonts w:ascii="Times New Roman" w:hAnsi="Times New Roman" w:cs="Times New Roman"/>
+          <w:sz w:val="24"/>
+          <w:szCs w:val="24"/>
+        </w:rPr>
+      </w:pPr>
+      <w:r>
+        <w:rPr>
+          <w:rFonts w:ascii="Times New Roman" w:hAnsi="Times New Roman" w:cs="Times New Roman"/>
+          <w:sz w:val="24"/>
+          <w:szCs w:val="24"/>
+        </w:rPr>
+        <w:t>Finish presentation</w:t>
+      </w:r>
+    </w:p>
+    <w:p>
+      <w:pPr>
+        <w:pStyle w:val="ListParagraph"/>
+        <w:numPr>
+          <w:ilvl w:val="1"/>
+          <w:numId w:val="1"/>
+        </w:numPr>
+        <w:rPr>
+          <w:rFonts w:ascii="Times New Roman" w:hAnsi="Times New Roman" w:cs="Times New Roman"/>
+          <w:sz w:val="24"/>
+          <w:szCs w:val="24"/>
+        </w:rPr>
+      </w:pPr>
+      <w:r>
+        <w:rPr>
+          <w:rFonts w:ascii="Times New Roman" w:hAnsi="Times New Roman" w:cs="Times New Roman"/>
+          <w:sz w:val="24"/>
+          <w:szCs w:val="24"/>
+        </w:rPr>
+        <w:t xml:space="preserve">Present </w:t>
+      </w:r>
+      <w:r>
+        <w:rPr>
+          <mc:AlternateContent>
+            <mc:Choice Requires="w16se">
+              <w:rFonts w:ascii="Times New Roman" w:hAnsi="Times New Roman" w:cs="Times New Roman"/>
+            </mc:Choice>
+            <mc:Fallback>
+              <w:rFonts w:ascii="Segoe UI Emoji" w:eastAsia="Segoe UI Emoji" w:hAnsi="Segoe UI Emoji" w:cs="Segoe UI Emoji"/>
+            </mc:Fallback>
+          </mc:AlternateContent>
+          <w:sz w:val="24"/>
+          <w:szCs w:val="24"/>
+        </w:rPr>
+        <mc:AlternateContent>
+          <mc:Choice Requires="w16se">
+            <w16se:symEx w16se:font="Segoe UI Emoji" w16se:char="1F60A"/>
+          </mc:Choice>
+          <mc:Fallback>
+            <w:t>😊</w:t>
+          </mc:Fallback>
+        </mc:AlternateContent>
       </w:r>
       <w:bookmarkStart w:id="0" w:name="_GoBack"/>
       <w:bookmarkEnd w:id="0"/>

</xml_diff>